<commit_message>
moved code to version 2
</commit_message>
<xml_diff>
--- a/DescriptionNotes.docx
+++ b/DescriptionNotes.docx
@@ -149,16 +149,7 @@
         </w:numPr>
       </w:pPr>
       <w:r>
-        <w:t>B</w:t>
-      </w:r>
-      <w:r>
-        <w:t>eauty Salons</w:t>
-      </w:r>
-      <w:r>
-        <w:t xml:space="preserve">, </w:t>
-      </w:r>
-      <w:r>
-        <w:t>110895</w:t>
+        <w:t>Beauty Salons, 110895</w:t>
       </w:r>
     </w:p>
     <w:p>
@@ -170,13 +161,7 @@
         </w:numPr>
       </w:pPr>
       <w:r>
-        <w:t>Beef Cattle Ranching and Farming</w:t>
-      </w:r>
-      <w:r>
-        <w:t xml:space="preserve">, </w:t>
-      </w:r>
-      <w:r>
-        <w:t>50307</w:t>
+        <w:t>Beef Cattle Ranching and Farming, 50307</w:t>
       </w:r>
     </w:p>
     <w:p>
@@ -188,13 +173,7 @@
         </w:numPr>
       </w:pPr>
       <w:r>
-        <w:t>Barber Shops</w:t>
-      </w:r>
-      <w:r>
-        <w:t xml:space="preserve">, </w:t>
-      </w:r>
-      <w:r>
-        <w:t>48291</w:t>
+        <w:t>Barber Shops, 48291</w:t>
       </w:r>
     </w:p>
     <w:p>
@@ -206,13 +185,7 @@
         </w:numPr>
       </w:pPr>
       <w:r>
-        <w:t>All Other Personal Services</w:t>
-      </w:r>
-      <w:r>
-        <w:t xml:space="preserve">, </w:t>
-      </w:r>
-      <w:r>
-        <w:t>45761</w:t>
+        <w:t>All Other Personal Services, 45761</w:t>
       </w:r>
     </w:p>
     <w:p>
@@ -224,13 +197,7 @@
         </w:numPr>
       </w:pPr>
       <w:r>
-        <w:t>General Freight Trucking, Local</w:t>
-      </w:r>
-      <w:r>
-        <w:t xml:space="preserve">, </w:t>
-      </w:r>
-      <w:r>
-        <w:t>38820</w:t>
+        <w:t>General Freight Trucking, Local, 38820</w:t>
       </w:r>
     </w:p>
     <w:p>
@@ -242,13 +209,7 @@
         </w:numPr>
       </w:pPr>
       <w:r>
-        <w:t>Offices of Real Estate Agents and Brokers</w:t>
-      </w:r>
-      <w:r>
-        <w:t xml:space="preserve">, </w:t>
-      </w:r>
-      <w:r>
-        <w:t>38485</w:t>
+        <w:t>Offices of Real Estate Agents and Brokers, 38485</w:t>
       </w:r>
     </w:p>
     <w:p>
@@ -260,13 +221,7 @@
         </w:numPr>
       </w:pPr>
       <w:r>
-        <w:t>Corn Farming</w:t>
-      </w:r>
-      <w:r>
-        <w:t xml:space="preserve">, </w:t>
-      </w:r>
-      <w:r>
-        <w:t>37981</w:t>
+        <w:t>Corn Farming, 37981</w:t>
       </w:r>
     </w:p>
     <w:p>
@@ -278,13 +233,7 @@
         </w:numPr>
       </w:pPr>
       <w:r>
-        <w:t>General Freight Trucking, Long-Distance, Truckload</w:t>
-      </w:r>
-      <w:r>
-        <w:t xml:space="preserve">, </w:t>
-      </w:r>
-      <w:r>
-        <w:t>36803</w:t>
+        <w:t>General Freight Trucking, Long-Distance, Truckload, 36803</w:t>
       </w:r>
     </w:p>
     <w:p>
@@ -296,13 +245,7 @@
         </w:numPr>
       </w:pPr>
       <w:r>
-        <w:t>Taxi Service</w:t>
-      </w:r>
-      <w:r>
-        <w:t xml:space="preserve">, </w:t>
-      </w:r>
-      <w:r>
-        <w:t>36172</w:t>
+        <w:t>Taxi Service, 36172</w:t>
       </w:r>
     </w:p>
     <w:p>
@@ -314,13 +257,7 @@
         </w:numPr>
       </w:pPr>
       <w:r>
-        <w:t>Residential Remodelers</w:t>
-      </w:r>
-      <w:r>
-        <w:t xml:space="preserve">, </w:t>
-      </w:r>
-      <w:r>
-        <w:t>29735</w:t>
+        <w:t>Residential Remodelers, 29735</w:t>
       </w:r>
     </w:p>
     <w:p>
@@ -403,6 +340,21 @@
       </w:pPr>
       <w:r>
         <w:t>Compare the represented salary amounts to average salaries for each NAICS code from BLS to see if applicants were coerced to increase their claimed salaries? Beauty Salon people typically are not earning $100,000 per year.</w:t>
+      </w:r>
+    </w:p>
+    <w:p>
+      <w:proofErr w:type="spellStart"/>
+      <w:r>
+        <w:t>Lendistry</w:t>
+      </w:r>
+      <w:proofErr w:type="spellEnd"/>
+      <w:r>
+        <w:t xml:space="preserve"> is a character, but stands for something larger – banks with disproportionally rates of approval but not disbursing – why is that&gt;? what are the circumstances? who is affected? what happened to their businesses?</w:t>
+      </w:r>
+    </w:p>
+    <w:p>
+      <w:r>
+        <w:t>break it down by industry, by location, look for specific individuals to talk to and do reporting</w:t>
       </w:r>
     </w:p>
     <w:sectPr>

</xml_diff>